<commit_message>
Updated with new TFS 2017 features
</commit_message>
<xml_diff>
--- a/labs/Word/Collaboration Experiences for Development Teams using Team Foundation Server 2017.docx
+++ b/labs/Word/Collaboration Experiences for Development Teams using Team Foundation Server 2017.docx
@@ -66,7 +66,7 @@
           <w:lang w:eastAsia="ko-KR"/>
         </w:rPr>
         <w:tab/>
-        <w:t>1/18</w:t>
+        <w:t>2/13</w:t>
       </w:r>
       <w:r>
         <w:rPr>
@@ -136,8 +136,6 @@
             <w:t>S</w:t>
           </w:r>
         </w:p>
-        <w:bookmarkStart w:id="0" w:name="_GoBack"/>
-        <w:bookmarkEnd w:id="0"/>
         <w:p>
           <w:pPr>
             <w:pStyle w:val="TOC1"/>
@@ -939,29 +937,29 @@
       <w:pPr>
         <w:pStyle w:val="Heading1"/>
       </w:pPr>
-      <w:bookmarkStart w:id="1" w:name="_Toc473986914"/>
+      <w:bookmarkStart w:id="0" w:name="_Toc473986914"/>
       <w:r>
         <w:t>Overview</w:t>
       </w:r>
+      <w:bookmarkEnd w:id="0"/>
+    </w:p>
+    <w:p>
+      <w:pPr>
+        <w:pStyle w:val="ppBodyText"/>
+      </w:pPr>
+      <w:r>
+        <w:t>In this lab, you’ll learn about some of the features in Visual Studio 2017 and Team Foundation Server 2017 that enable collaboration experiences for development teams including Team Rooms, Lightweight Code Comments, and CodeLens.</w:t>
+      </w:r>
+    </w:p>
+    <w:p>
+      <w:pPr>
+        <w:pStyle w:val="Heading2"/>
+      </w:pPr>
+      <w:bookmarkStart w:id="1" w:name="_Toc473986915"/>
+      <w:r>
+        <w:t>Prerequisites</w:t>
+      </w:r>
       <w:bookmarkEnd w:id="1"/>
-    </w:p>
-    <w:p>
-      <w:pPr>
-        <w:pStyle w:val="ppBodyText"/>
-      </w:pPr>
-      <w:r>
-        <w:t>In this lab, you’ll learn about some of the features in Visual Studio 2017 and Team Foundation Server 2017 that enable collaboration experiences for development teams including Team Rooms, Lightweight Code Comments, and CodeLens.</w:t>
-      </w:r>
-    </w:p>
-    <w:p>
-      <w:pPr>
-        <w:pStyle w:val="Heading2"/>
-      </w:pPr>
-      <w:bookmarkStart w:id="2" w:name="_Toc473986915"/>
-      <w:r>
-        <w:t>Prerequisites</w:t>
-      </w:r>
-      <w:bookmarkEnd w:id="2"/>
     </w:p>
     <w:p>
       <w:pPr>
@@ -986,11 +984,11 @@
       <w:pPr>
         <w:pStyle w:val="Heading2"/>
       </w:pPr>
-      <w:bookmarkStart w:id="3" w:name="_Toc473986916"/>
+      <w:bookmarkStart w:id="2" w:name="_Toc473986916"/>
       <w:r>
         <w:t>About the Fabrikam Fiber Scenario</w:t>
       </w:r>
-      <w:bookmarkEnd w:id="3"/>
+      <w:bookmarkEnd w:id="2"/>
     </w:p>
     <w:p>
       <w:pPr>
@@ -1080,42 +1078,42 @@
         <w:ind w:left="173"/>
         <w:jc w:val="center"/>
       </w:pPr>
-      <w:bookmarkStart w:id="4" w:name="_Toc429729316"/>
+      <w:bookmarkStart w:id="3" w:name="_Toc429729316"/>
     </w:p>
     <w:p>
       <w:pPr>
         <w:pStyle w:val="Heading1"/>
       </w:pPr>
-      <w:bookmarkStart w:id="5" w:name="_Toc472534450"/>
-      <w:bookmarkStart w:id="6" w:name="_Toc473986917"/>
+      <w:bookmarkStart w:id="4" w:name="_Toc472534450"/>
+      <w:bookmarkStart w:id="5" w:name="_Toc473986917"/>
       <w:r>
         <w:t>Exercise 1: Team Room Collaboration</w:t>
       </w:r>
+      <w:bookmarkEnd w:id="3"/>
       <w:bookmarkEnd w:id="4"/>
       <w:bookmarkEnd w:id="5"/>
+    </w:p>
+    <w:p>
+      <w:pPr>
+        <w:pStyle w:val="ppBodyText"/>
+      </w:pPr>
+      <w:r>
+        <w:t>In this exercise, you will learn about the Team Room feature in Team Foundation Server 2017 (and at visualstudio.com). Team Rooms provide a durable collaboration space where members can chat and view pertinent events, thereby allowing them to remain in loose contact throughout the workday.</w:t>
+      </w:r>
+    </w:p>
+    <w:p>
+      <w:pPr>
+        <w:pStyle w:val="Heading2"/>
+      </w:pPr>
+      <w:bookmarkStart w:id="6" w:name="_Toc429729317"/>
+      <w:bookmarkStart w:id="7" w:name="_Toc472534451"/>
+      <w:bookmarkStart w:id="8" w:name="_Toc473986918"/>
+      <w:r>
+        <w:t>Task 1: Team Rooms Introduction</w:t>
+      </w:r>
       <w:bookmarkEnd w:id="6"/>
-    </w:p>
-    <w:p>
-      <w:pPr>
-        <w:pStyle w:val="ppBodyText"/>
-      </w:pPr>
-      <w:r>
-        <w:t>In this exercise, you will learn about the Team Room feature in Team Foundation Server 2017 (and at visualstudio.com). Team Rooms provide a durable collaboration space where members can chat and view pertinent events, thereby allowing them to remain in loose contact throughout the workday.</w:t>
-      </w:r>
-    </w:p>
-    <w:p>
-      <w:pPr>
-        <w:pStyle w:val="Heading2"/>
-      </w:pPr>
-      <w:bookmarkStart w:id="7" w:name="_Toc429729317"/>
-      <w:bookmarkStart w:id="8" w:name="_Toc472534451"/>
-      <w:bookmarkStart w:id="9" w:name="_Toc473986918"/>
-      <w:r>
-        <w:t>Task 1: Team Rooms Introduction</w:t>
-      </w:r>
       <w:bookmarkEnd w:id="7"/>
       <w:bookmarkEnd w:id="8"/>
-      <w:bookmarkEnd w:id="9"/>
     </w:p>
     <w:p>
       <w:pPr>
@@ -1714,15 +1712,15 @@
       <w:pPr>
         <w:pStyle w:val="Heading2"/>
       </w:pPr>
-      <w:bookmarkStart w:id="10" w:name="_Toc429729318"/>
-      <w:bookmarkStart w:id="11" w:name="_Toc472534452"/>
-      <w:bookmarkStart w:id="12" w:name="_Toc473986919"/>
+      <w:bookmarkStart w:id="9" w:name="_Toc429729318"/>
+      <w:bookmarkStart w:id="10" w:name="_Toc472534452"/>
+      <w:bookmarkStart w:id="11" w:name="_Toc473986919"/>
       <w:r>
         <w:t>Task 2: Team Room Mentions and Links</w:t>
       </w:r>
+      <w:bookmarkEnd w:id="9"/>
       <w:bookmarkEnd w:id="10"/>
       <w:bookmarkEnd w:id="11"/>
-      <w:bookmarkEnd w:id="12"/>
     </w:p>
     <w:p>
       <w:pPr>
@@ -2281,15 +2279,15 @@
       <w:pPr>
         <w:pStyle w:val="Heading2"/>
       </w:pPr>
-      <w:bookmarkStart w:id="13" w:name="_Toc429729319"/>
-      <w:bookmarkStart w:id="14" w:name="_Toc472534453"/>
-      <w:bookmarkStart w:id="15" w:name="_Toc473986920"/>
+      <w:bookmarkStart w:id="12" w:name="_Toc429729319"/>
+      <w:bookmarkStart w:id="13" w:name="_Toc472534453"/>
+      <w:bookmarkStart w:id="14" w:name="_Toc473986920"/>
       <w:r>
         <w:t>Task 3: Team Room Events</w:t>
       </w:r>
+      <w:bookmarkEnd w:id="12"/>
       <w:bookmarkEnd w:id="13"/>
       <w:bookmarkEnd w:id="14"/>
-      <w:bookmarkEnd w:id="15"/>
     </w:p>
     <w:p>
       <w:pPr>
@@ -2875,33 +2873,33 @@
       <w:pPr>
         <w:pStyle w:val="Heading1"/>
       </w:pPr>
-      <w:bookmarkStart w:id="16" w:name="_Toc429729320"/>
-      <w:bookmarkStart w:id="17" w:name="_Toc472534454"/>
-      <w:bookmarkStart w:id="18" w:name="_Toc473986921"/>
+      <w:bookmarkStart w:id="15" w:name="_Toc429729320"/>
+      <w:bookmarkStart w:id="16" w:name="_Toc472534454"/>
+      <w:bookmarkStart w:id="17" w:name="_Toc473986921"/>
       <w:r>
         <w:t>Exercise 2: Lightweight Code Comments</w:t>
       </w:r>
+      <w:bookmarkEnd w:id="15"/>
       <w:bookmarkEnd w:id="16"/>
       <w:bookmarkEnd w:id="17"/>
+    </w:p>
+    <w:p>
+      <w:pPr>
+        <w:pStyle w:val="ppBodyText"/>
+      </w:pPr>
+      <w:r>
+        <w:t>In this exercise, you will learn about the Lightweight Code Comment feature (first introduced with Team Foundation Server 2013), that allows team members to comment on code. This enables interactive or time shifted conversations about code, all from a very nice inline experience in the browser.</w:t>
+      </w:r>
+    </w:p>
+    <w:p>
+      <w:pPr>
+        <w:pStyle w:val="Heading2"/>
+      </w:pPr>
+      <w:bookmarkStart w:id="18" w:name="_Toc473986922"/>
+      <w:r>
+        <w:t>Task 1: Working With Lightweight Code Comments</w:t>
+      </w:r>
       <w:bookmarkEnd w:id="18"/>
-    </w:p>
-    <w:p>
-      <w:pPr>
-        <w:pStyle w:val="ppBodyText"/>
-      </w:pPr>
-      <w:r>
-        <w:t>In this exercise, you will learn about the Lightweight Code Comment feature (first introduced with Team Foundation Server 2013), that allows team members to comment on code. This enables interactive or time shifted conversations about code, all from a very nice inline experience in the browser.</w:t>
-      </w:r>
-    </w:p>
-    <w:p>
-      <w:pPr>
-        <w:pStyle w:val="Heading2"/>
-      </w:pPr>
-      <w:bookmarkStart w:id="19" w:name="_Toc473986922"/>
-      <w:r>
-        <w:t>Task 1: Working With Lightweight Code Comments</w:t>
-      </w:r>
-      <w:bookmarkEnd w:id="19"/>
     </w:p>
     <w:p>
       <w:pPr>
@@ -3975,33 +3973,33 @@
       <w:pPr>
         <w:pStyle w:val="Heading1"/>
       </w:pPr>
-      <w:bookmarkStart w:id="20" w:name="_Toc429729321"/>
-      <w:bookmarkStart w:id="21" w:name="_Toc472534455"/>
-      <w:bookmarkStart w:id="22" w:name="_Toc473986923"/>
+      <w:bookmarkStart w:id="19" w:name="_Toc429729321"/>
+      <w:bookmarkStart w:id="20" w:name="_Toc472534455"/>
+      <w:bookmarkStart w:id="21" w:name="_Toc473986923"/>
       <w:r>
         <w:t>Exercise 3: CodeLens</w:t>
       </w:r>
+      <w:bookmarkEnd w:id="19"/>
       <w:bookmarkEnd w:id="20"/>
       <w:bookmarkEnd w:id="21"/>
+    </w:p>
+    <w:p>
+      <w:pPr>
+        <w:pStyle w:val="ppBodyText"/>
+      </w:pPr>
+      <w:r>
+        <w:t>In this exercise, you will learn about the CodeLens feature first introduced with Visual Studio 2013 and Team Foundation Server 2013 that provides code insights about classes, methods, and properties directly within the code editor.</w:t>
+      </w:r>
+    </w:p>
+    <w:p>
+      <w:pPr>
+        <w:pStyle w:val="Heading2"/>
+      </w:pPr>
+      <w:bookmarkStart w:id="22" w:name="_Toc473986924"/>
+      <w:r>
+        <w:t>Task 1: Working with CodeLens</w:t>
+      </w:r>
       <w:bookmarkEnd w:id="22"/>
-    </w:p>
-    <w:p>
-      <w:pPr>
-        <w:pStyle w:val="ppBodyText"/>
-      </w:pPr>
-      <w:r>
-        <w:t>In this exercise, you will learn about the CodeLens feature first introduced with Visual Studio 2013 and Team Foundation Server 2013 that provides code insights about classes, methods, and properties directly within the code editor.</w:t>
-      </w:r>
-    </w:p>
-    <w:p>
-      <w:pPr>
-        <w:pStyle w:val="Heading2"/>
-      </w:pPr>
-      <w:bookmarkStart w:id="23" w:name="_Toc473986924"/>
-      <w:r>
-        <w:t>Task 1: Working with CodeLens</w:t>
-      </w:r>
-      <w:bookmarkEnd w:id="23"/>
     </w:p>
     <w:p>
       <w:pPr>
@@ -4010,6 +4008,9 @@
           <w:ilvl w:val="0"/>
           <w:numId w:val="29"/>
         </w:numPr>
+        <w:rPr>
+          <w:rFonts w:cstheme="minorHAnsi"/>
+        </w:rPr>
       </w:pPr>
       <w:r>
         <w:t xml:space="preserve">Log in as </w:t>
@@ -4022,11 +4023,23 @@
         <w:t>Sachin Raj</w:t>
       </w:r>
       <w:r>
-        <w:t xml:space="preserve"> (VSALM\Sachin) if not already. All user passwords are </w:t>
-      </w:r>
-      <w:r>
-        <w:rPr>
-          <w:rFonts w:ascii="Consolas" w:eastAsia="Consolas" w:hAnsi="Consolas" w:cs="Consolas"/>
+        <w:rPr>
+          <w:b/>
+        </w:rPr>
+        <w:t xml:space="preserve"> (VSALM\Sachin)</w:t>
+      </w:r>
+      <w:r>
+        <w:t xml:space="preserve"> if not already. All user </w:t>
+      </w:r>
+      <w:r>
+        <w:rPr>
+          <w:rFonts w:cstheme="minorHAnsi"/>
+        </w:rPr>
+        <w:t xml:space="preserve">passwords are </w:t>
+      </w:r>
+      <w:r>
+        <w:rPr>
+          <w:rFonts w:eastAsia="Consolas" w:cstheme="minorHAnsi"/>
           <w:b/>
           <w:bCs/>
         </w:rPr>
@@ -4034,7 +4047,7 @@
       </w:r>
       <w:r>
         <w:rPr>
-          <w:rFonts w:ascii="Consolas" w:eastAsia="Consolas" w:hAnsi="Consolas" w:cs="Consolas"/>
+          <w:rFonts w:eastAsia="Consolas" w:cstheme="minorHAnsi"/>
         </w:rPr>
         <w:t>.</w:t>
       </w:r>
@@ -4420,14 +4433,29 @@
         <w:t>Create</w:t>
       </w:r>
       <w:r>
-        <w:t xml:space="preserve"> method that takes a Customer object as a parameter, and then click the </w:t>
+        <w:t xml:space="preserve"> method that takes a </w:t>
+      </w:r>
+      <w:r>
+        <w:rPr>
+          <w:b/>
+        </w:rPr>
+        <w:t>Customer</w:t>
+      </w:r>
+      <w:r>
+        <w:t xml:space="preserve"> object as a parameter, and then click the </w:t>
       </w:r>
       <w:r>
         <w:rPr>
           <w:b/>
           <w:bCs/>
         </w:rPr>
-        <w:t>references indicator</w:t>
+        <w:t xml:space="preserve">references </w:t>
+      </w:r>
+      <w:r>
+        <w:rPr>
+          <w:bCs/>
+        </w:rPr>
+        <w:t>indicator</w:t>
       </w:r>
       <w:r>
         <w:t>. This shows other code references to this method.</w:t>
@@ -4563,7 +4591,30 @@
     <w:p>
       <w:pPr>
         <w:pStyle w:val="ListParagraph"/>
-      </w:pPr>
+        <w:numPr>
+          <w:ilvl w:val="0"/>
+          <w:numId w:val="29"/>
+        </w:numPr>
+      </w:pPr>
+      <w:r>
+        <w:t>If you were to double-click on one of the references, you would be taken to the speci</w:t>
+      </w:r>
+      <w:r>
+        <w:t>fied location in code. Press</w:t>
+      </w:r>
+      <w:r>
+        <w:t xml:space="preserve"> </w:t>
+      </w:r>
+      <w:r>
+        <w:rPr>
+          <w:b/>
+          <w:bCs/>
+        </w:rPr>
+        <w:t>Esc</w:t>
+      </w:r>
+      <w:r>
+        <w:t xml:space="preserve"> instead.</w:t>
+      </w:r>
     </w:p>
     <w:p>
       <w:pPr>
@@ -4574,39 +4625,26 @@
         </w:numPr>
       </w:pPr>
       <w:r>
-        <w:t xml:space="preserve">If you were to double-click on one of the references, you would be taken to the specified location in code. Press the </w:t>
+        <w:t xml:space="preserve">Click the </w:t>
       </w:r>
       <w:r>
         <w:rPr>
           <w:b/>
           <w:bCs/>
         </w:rPr>
-        <w:t>Escape</w:t>
-      </w:r>
-      <w:r>
-        <w:t xml:space="preserve"> key instead.</w:t>
-      </w:r>
-    </w:p>
-    <w:p>
-      <w:pPr>
-        <w:pStyle w:val="ListParagraph"/>
-        <w:numPr>
-          <w:ilvl w:val="0"/>
-          <w:numId w:val="29"/>
-        </w:numPr>
-      </w:pPr>
-      <w:r>
-        <w:t xml:space="preserve">Click the </w:t>
+        <w:t>Timeline</w:t>
+      </w:r>
+      <w:r>
+        <w:t xml:space="preserve"> indicator above the same </w:t>
       </w:r>
       <w:r>
         <w:rPr>
           <w:b/>
-          <w:bCs/>
-        </w:rPr>
-        <w:t>Timeline</w:t>
-      </w:r>
-      <w:r>
-        <w:t xml:space="preserve"> indicator above the same Create method as before. Note that before clicking it, you can see who made the most recent change.</w:t>
+        </w:rPr>
+        <w:t>Create</w:t>
+      </w:r>
+      <w:r>
+        <w:t xml:space="preserve"> method as before. Note that before clicking it, you can see who made the most recent change.</w:t>
       </w:r>
     </w:p>
     <w:p>
@@ -5529,6 +5567,8 @@
       <w:r>
         <w:t xml:space="preserve">All tests that reference the Create method now pass. </w:t>
       </w:r>
+      <w:bookmarkStart w:id="23" w:name="_GoBack"/>
+      <w:bookmarkEnd w:id="23"/>
     </w:p>
     <w:p>
       <w:pPr>
@@ -11618,16 +11658,7 @@
 </a:theme>
 </file>
 
-<file path=customXml/item1.xml>��< ? x m l   v e r s i o n = " 1 . 0 "   e n c o d i n g = " u t f - 1 6 " ? > < t o c   x m l n s : x s i = " h t t p : / / w w w . w 3 . o r g / 2 0 0 1 / X M L S c h e m a - i n s t a n c e "   x m l n s : x s d = " h t t p : / / w w w . w 3 . o r g / 2 0 0 1 / X M L S c h e m a " / > 
-</file>
-
-<file path=customXml/item2.xml><?xml version="1.0" encoding="utf-8"?>
-<p:properties xmlns:p="http://schemas.microsoft.com/office/2006/metadata/properties" xmlns:xsi="http://www.w3.org/2001/XMLSchema-instance" xmlns:pc="http://schemas.microsoft.com/office/infopath/2007/PartnerControls">
-  <documentManagement/>
-</p:properties>
-</file>
-
-<file path=customXml/item3.xml><?xml version="1.0" encoding="utf-8"?>
+<file path=customXml/item1.xml><?xml version="1.0" encoding="utf-8"?>
 <ct:contentTypeSchema xmlns:ct="http://schemas.microsoft.com/office/2006/metadata/contentType" xmlns:ma="http://schemas.microsoft.com/office/2006/metadata/properties/metaAttributes" ct:_="" ma:_="" ma:contentTypeName="Document" ma:contentTypeID="0x01010025907C08885A4B448C4B7687DE2703F9" ma:contentTypeVersion="0" ma:contentTypeDescription="Create a new document." ma:contentTypeScope="" ma:versionID="fca7f7617ec91df58bf1447f2d74720e">
   <xsd:schema xmlns:xsd="http://www.w3.org/2001/XMLSchema" xmlns:xs="http://www.w3.org/2001/XMLSchema" xmlns:p="http://schemas.microsoft.com/office/2006/metadata/properties" targetNamespace="http://schemas.microsoft.com/office/2006/metadata/properties" ma:root="true" ma:fieldsID="19ef3d69f22175d46987ff5beab34715">
     <xsd:element name="properties">
@@ -11741,7 +11772,10 @@
 </ct:contentTypeSchema>
 </file>
 
-<file path=customXml/item4.xml><?xml version="1.0" encoding="utf-8"?>
+<file path=customXml/item2.xml>��< ? x m l   v e r s i o n = " 1 . 0 "   e n c o d i n g = " u t f - 1 6 " ? > < t o c   x m l n s : x s i = " h t t p : / / w w w . w 3 . o r g / 2 0 0 1 / X M L S c h e m a - i n s t a n c e "   x m l n s : x s d = " h t t p : / / w w w . w 3 . o r g / 2 0 0 1 / X M L S c h e m a " / > 
+</file>
+
+<file path=customXml/item3.xml><?xml version="1.0" encoding="utf-8"?>
 <?mso-contentType ?>
 <FormTemplates xmlns="http://schemas.microsoft.com/sharepoint/v3/contenttype/forms">
   <Display>DocumentLibraryForm</Display>
@@ -11750,34 +11784,17 @@
 </FormTemplates>
 </file>
 
+<file path=customXml/item4.xml><?xml version="1.0" encoding="utf-8"?>
+<p:properties xmlns:p="http://schemas.microsoft.com/office/2006/metadata/properties" xmlns:xsi="http://www.w3.org/2001/XMLSchema-instance" xmlns:pc="http://schemas.microsoft.com/office/infopath/2007/PartnerControls">
+  <documentManagement/>
+</p:properties>
+</file>
+
 <file path=customXml/item5.xml><?xml version="1.0" encoding="utf-8"?>
 <b:Sources xmlns:b="http://schemas.openxmlformats.org/officeDocument/2006/bibliography" xmlns="http://schemas.openxmlformats.org/officeDocument/2006/bibliography" SelectedStyle="\APASixthEditionOfficeOnline.xsl" StyleName="APA" Version="6"/>
 </file>
 
 <file path=customXml/itemProps1.xml><?xml version="1.0" encoding="utf-8"?>
-<ds:datastoreItem xmlns:ds="http://schemas.openxmlformats.org/officeDocument/2006/customXml" ds:itemID="{2B4E3624-18D3-4838-B6C9-CA3567EFE675}">
-  <ds:schemaRefs>
-    <ds:schemaRef ds:uri="http://www.w3.org/2001/XMLSchema"/>
-  </ds:schemaRefs>
-</ds:datastoreItem>
-</file>
-
-<file path=customXml/itemProps2.xml><?xml version="1.0" encoding="utf-8"?>
-<ds:datastoreItem xmlns:ds="http://schemas.openxmlformats.org/officeDocument/2006/customXml" ds:itemID="{D5B9A471-6C36-4B4B-96FA-DE9DBD80BDEF}">
-  <ds:schemaRefs>
-    <ds:schemaRef ds:uri="http://purl.org/dc/dcmitype/"/>
-    <ds:schemaRef ds:uri="http://schemas.microsoft.com/office/2006/documentManagement/types"/>
-    <ds:schemaRef ds:uri="http://schemas.microsoft.com/office/2006/metadata/properties"/>
-    <ds:schemaRef ds:uri="http://purl.org/dc/terms/"/>
-    <ds:schemaRef ds:uri="http://purl.org/dc/elements/1.1/"/>
-    <ds:schemaRef ds:uri="http://schemas.microsoft.com/office/infopath/2007/PartnerControls"/>
-    <ds:schemaRef ds:uri="http://schemas.openxmlformats.org/package/2006/metadata/core-properties"/>
-    <ds:schemaRef ds:uri="http://www.w3.org/XML/1998/namespace"/>
-  </ds:schemaRefs>
-</ds:datastoreItem>
-</file>
-
-<file path=customXml/itemProps3.xml><?xml version="1.0" encoding="utf-8"?>
 <ds:datastoreItem xmlns:ds="http://schemas.openxmlformats.org/officeDocument/2006/customXml" ds:itemID="{C21EB1E6-18EF-450E-A8C5-0CCCE5DDC56B}">
   <ds:schemaRefs>
     <ds:schemaRef ds:uri="http://schemas.microsoft.com/office/2006/metadata/contentType"/>
@@ -11793,7 +11810,15 @@
 </ds:datastoreItem>
 </file>
 
-<file path=customXml/itemProps4.xml><?xml version="1.0" encoding="utf-8"?>
+<file path=customXml/itemProps2.xml><?xml version="1.0" encoding="utf-8"?>
+<ds:datastoreItem xmlns:ds="http://schemas.openxmlformats.org/officeDocument/2006/customXml" ds:itemID="{2B4E3624-18D3-4838-B6C9-CA3567EFE675}">
+  <ds:schemaRefs>
+    <ds:schemaRef ds:uri="http://www.w3.org/2001/XMLSchema"/>
+  </ds:schemaRefs>
+</ds:datastoreItem>
+</file>
+
+<file path=customXml/itemProps3.xml><?xml version="1.0" encoding="utf-8"?>
 <ds:datastoreItem xmlns:ds="http://schemas.openxmlformats.org/officeDocument/2006/customXml" ds:itemID="{A04731F0-8318-4F12-A4E6-D0CDE1E0D1E0}">
   <ds:schemaRefs>
     <ds:schemaRef ds:uri="http://schemas.microsoft.com/sharepoint/v3/contenttype/forms"/>
@@ -11801,8 +11826,17 @@
 </ds:datastoreItem>
 </file>
 
+<file path=customXml/itemProps4.xml><?xml version="1.0" encoding="utf-8"?>
+<ds:datastoreItem xmlns:ds="http://schemas.openxmlformats.org/officeDocument/2006/customXml" ds:itemID="{D5B9A471-6C36-4B4B-96FA-DE9DBD80BDEF}">
+  <ds:schemaRefs>
+    <ds:schemaRef ds:uri="http://schemas.microsoft.com/office/2006/metadata/properties"/>
+    <ds:schemaRef ds:uri="http://schemas.microsoft.com/office/infopath/2007/PartnerControls"/>
+  </ds:schemaRefs>
+</ds:datastoreItem>
+</file>
+
 <file path=customXml/itemProps5.xml><?xml version="1.0" encoding="utf-8"?>
-<ds:datastoreItem xmlns:ds="http://schemas.openxmlformats.org/officeDocument/2006/customXml" ds:itemID="{C08D1903-0EEC-4780-ACC0-989D7D1CC5D4}">
+<ds:datastoreItem xmlns:ds="http://schemas.openxmlformats.org/officeDocument/2006/customXml" ds:itemID="{01393445-1230-449A-856C-362EF0CAB6C7}">
   <ds:schemaRefs>
     <ds:schemaRef ds:uri="http://schemas.openxmlformats.org/officeDocument/2006/bibliography"/>
   </ds:schemaRefs>

</xml_diff>